<commit_message>
finished all the problems, did not filter out June 2016 outlier
</commit_message>
<xml_diff>
--- a/SemesterProject/CrimeInBaltimoreDataset/HypothesesForFinalProject.docx
+++ b/SemesterProject/CrimeInBaltimoreDataset/HypothesesForFinalProject.docx
@@ -25,8 +25,14 @@
           <w:ilvl w:val="0"/>
           <w:numId w:val="1"/>
         </w:numPr>
+        <w:rPr>
+          <w:strike/>
+        </w:rPr>
       </w:pPr>
       <w:r>
+        <w:rPr>
+          <w:strike/>
+        </w:rPr>
         <w:t>On a given night are there more shootings inside a residence or outside?</w:t>
       </w:r>
     </w:p>
@@ -37,8 +43,14 @@
           <w:ilvl w:val="0"/>
           <w:numId w:val="1"/>
         </w:numPr>
+        <w:rPr>
+          <w:strike/>
+        </w:rPr>
       </w:pPr>
       <w:r>
+        <w:rPr>
+          <w:strike/>
+        </w:rPr>
         <w:t xml:space="preserve">On a given day if you are assaulted in the Windsor Hills neighborhood is it more likely to be a common assault or aggravated assault? </w:t>
       </w:r>
     </w:p>
@@ -49,8 +61,14 @@
           <w:ilvl w:val="0"/>
           <w:numId w:val="1"/>
         </w:numPr>
+        <w:rPr>
+          <w:strike/>
+        </w:rPr>
       </w:pPr>
       <w:r>
+        <w:rPr>
+          <w:strike/>
+        </w:rPr>
         <w:t>Are the distributions of arsons in in the Northeastern District in the winter months less varied that other 9 months?</w:t>
       </w:r>
     </w:p>
@@ -61,9 +79,27 @@
           <w:ilvl w:val="0"/>
           <w:numId w:val="1"/>
         </w:numPr>
+        <w:rPr>
+          <w:strike/>
+        </w:rPr>
       </w:pPr>
       <w:r>
-        <w:t xml:space="preserve">Are there more Auto Thefts on Monday’s, Wednesday’s, or Friday’s?  </w:t>
+        <w:rPr>
+          <w:strike/>
+        </w:rPr>
+        <w:t xml:space="preserve">Are there more Auto Thefts on </w:t>
+      </w:r>
+      <w:r>
+        <w:rPr>
+          <w:strike/>
+        </w:rPr>
+        <w:t>Weekdays or Weeknights</w:t>
+      </w:r>
+      <w:r>
+        <w:rPr>
+          <w:strike/>
+        </w:rPr>
+        <w:t xml:space="preserve">?  </w:t>
       </w:r>
     </w:p>
     <w:p>
@@ -73,15 +109,18 @@
           <w:ilvl w:val="0"/>
           <w:numId w:val="1"/>
         </w:numPr>
+        <w:rPr>
+          <w:strike/>
+        </w:rPr>
       </w:pPr>
       <w:r>
-        <w:t xml:space="preserve">Is there a District with a distinctly higher number of Burglary’s in the Summer Months?  If so, which are significantly different?  </w:t>
+        <w:rPr>
+          <w:strike/>
+        </w:rPr>
+        <w:t xml:space="preserve">Is there a District with a distinctly higher number of Burglary’s in the Summer Months?  If so, which are significantly different?    </w:t>
       </w:r>
       <w:bookmarkStart w:id="0" w:name="_GoBack"/>
       <w:bookmarkEnd w:id="0"/>
-      <w:r>
-        <w:t xml:space="preserve">  </w:t>
-      </w:r>
     </w:p>
     <w:sectPr>
       <w:pgSz w:w="12240" w:h="15840"/>
@@ -315,6 +354,7 @@
     <w:lsdException w:name="HTML Sample" w:semiHidden="1" w:unhideWhenUsed="1"/>
     <w:lsdException w:name="HTML Typewriter" w:semiHidden="1" w:unhideWhenUsed="1"/>
     <w:lsdException w:name="HTML Variable" w:semiHidden="1" w:unhideWhenUsed="1"/>
+    <w:lsdException w:name="Normal Table" w:semiHidden="1" w:unhideWhenUsed="1"/>
     <w:lsdException w:name="annotation subject" w:semiHidden="1" w:unhideWhenUsed="1"/>
     <w:lsdException w:name="No List" w:semiHidden="1" w:unhideWhenUsed="1"/>
     <w:lsdException w:name="Outline List 1" w:semiHidden="1" w:unhideWhenUsed="1"/>
@@ -361,8 +401,10 @@
     <w:lsdException w:name="Table Subtle 2" w:semiHidden="1" w:unhideWhenUsed="1"/>
     <w:lsdException w:name="Table Web 1" w:semiHidden="1" w:unhideWhenUsed="1"/>
     <w:lsdException w:name="Table Web 2" w:semiHidden="1" w:unhideWhenUsed="1"/>
+    <w:lsdException w:name="Table Web 3" w:semiHidden="1" w:unhideWhenUsed="1"/>
     <w:lsdException w:name="Balloon Text" w:semiHidden="1" w:unhideWhenUsed="1"/>
     <w:lsdException w:name="Table Grid" w:uiPriority="39"/>
+    <w:lsdException w:name="Table Theme" w:semiHidden="1" w:unhideWhenUsed="1"/>
     <w:lsdException w:name="Placeholder Text" w:semiHidden="1"/>
     <w:lsdException w:name="No Spacing" w:uiPriority="1" w:qFormat="1"/>
     <w:lsdException w:name="Light Shading" w:uiPriority="60"/>

</xml_diff>